<commit_message>
lab3 ot4et block shem
</commit_message>
<xml_diff>
--- a/lab3/отчёт lab3.docx
+++ b/lab3/отчёт lab3.docx
@@ -433,25 +433,7 @@
             <w:szCs w:val="27"/>
             <w:lang w:val="en-US"/>
           </w:rPr>
-          <w:t>Nik</w:t>
-        </w:r>
-        <w:r>
-          <w:rPr>
-            <w:rStyle w:val="a4"/>
-            <w:sz w:val="27"/>
-            <w:szCs w:val="27"/>
-            <w:lang w:val="en-US"/>
-          </w:rPr>
-          <w:t>G</w:t>
-        </w:r>
-        <w:r>
-          <w:rPr>
-            <w:rStyle w:val="a4"/>
-            <w:sz w:val="27"/>
-            <w:szCs w:val="27"/>
-            <w:lang w:val="en-US"/>
-          </w:rPr>
-          <w:t>apon</w:t>
+          <w:t>NikGapon</w:t>
         </w:r>
         <w:proofErr w:type="spellEnd"/>
         <w:r>
@@ -534,6 +516,10 @@
     </w:p>
     <w:p>
       <w:r>
+        <w:rPr>
+          <w:noProof/>
+          <w:lang w:eastAsia="ru-RU"/>
+        </w:rPr>
         <w:drawing>
           <wp:inline distT="0" distB="0" distL="0" distR="0" wp14:anchorId="191C1966" wp14:editId="5317B48C">
             <wp:extent cx="5940425" cy="3449320"/>
@@ -578,6 +564,10 @@
     </w:p>
     <w:p>
       <w:r>
+        <w:rPr>
+          <w:noProof/>
+          <w:lang w:eastAsia="ru-RU"/>
+        </w:rPr>
         <w:drawing>
           <wp:inline distT="0" distB="0" distL="0" distR="0" wp14:anchorId="5CA516CD" wp14:editId="5A838798">
             <wp:extent cx="4239217" cy="4058216"/>
@@ -617,6 +607,10 @@
     </w:p>
     <w:p>
       <w:r>
+        <w:rPr>
+          <w:noProof/>
+          <w:lang w:eastAsia="ru-RU"/>
+        </w:rPr>
         <w:lastRenderedPageBreak/>
         <w:drawing>
           <wp:inline distT="0" distB="0" distL="0" distR="0" wp14:anchorId="202612B2" wp14:editId="376E5566">
@@ -657,6 +651,10 @@
     </w:p>
     <w:p>
       <w:r>
+        <w:rPr>
+          <w:noProof/>
+          <w:lang w:eastAsia="ru-RU"/>
+        </w:rPr>
         <w:drawing>
           <wp:inline distT="0" distB="0" distL="0" distR="0" wp14:anchorId="45616A14" wp14:editId="22962386">
             <wp:extent cx="3229426" cy="2286319"/>
@@ -696,6 +694,10 @@
     </w:p>
     <w:p>
       <w:r>
+        <w:rPr>
+          <w:noProof/>
+          <w:lang w:eastAsia="ru-RU"/>
+        </w:rPr>
         <w:lastRenderedPageBreak/>
         <w:drawing>
           <wp:inline distT="0" distB="0" distL="0" distR="0" wp14:anchorId="1D878AF6" wp14:editId="1E6FEAAA">
@@ -736,6 +738,10 @@
     </w:p>
     <w:p>
       <w:r>
+        <w:rPr>
+          <w:noProof/>
+          <w:lang w:eastAsia="ru-RU"/>
+        </w:rPr>
         <w:lastRenderedPageBreak/>
         <w:drawing>
           <wp:inline distT="0" distB="0" distL="0" distR="0" wp14:anchorId="59923E18" wp14:editId="0E30424D">
@@ -776,6 +782,10 @@
     </w:p>
     <w:p>
       <w:r>
+        <w:rPr>
+          <w:noProof/>
+          <w:lang w:eastAsia="ru-RU"/>
+        </w:rPr>
         <w:lastRenderedPageBreak/>
         <w:drawing>
           <wp:inline distT="0" distB="0" distL="0" distR="0" wp14:anchorId="5D4DB4C1" wp14:editId="084F9A7C">
@@ -816,6 +826,10 @@
     </w:p>
     <w:p>
       <w:r>
+        <w:rPr>
+          <w:noProof/>
+          <w:lang w:eastAsia="ru-RU"/>
+        </w:rPr>
         <w:drawing>
           <wp:inline distT="0" distB="0" distL="0" distR="0" wp14:anchorId="0FB5B9D8" wp14:editId="0765CA52">
             <wp:extent cx="3572374" cy="3477110"/>
@@ -857,6 +871,45 @@
       <w:r>
         <w:lastRenderedPageBreak/>
         <w:t>Блок схемы</w:t>
+      </w:r>
+    </w:p>
+    <w:p>
+      <w:r>
+        <w:drawing>
+          <wp:inline distT="0" distB="0" distL="0" distR="0" wp14:anchorId="75AB0DB2" wp14:editId="070D70C4">
+            <wp:extent cx="5940425" cy="3234055"/>
+            <wp:effectExtent l="0" t="0" r="3175" b="4445"/>
+            <wp:docPr id="9" name="Рисунок 9"/>
+            <wp:cNvGraphicFramePr>
+              <a:graphicFrameLocks xmlns:a="http://schemas.openxmlformats.org/drawingml/2006/main" noChangeAspect="1"/>
+            </wp:cNvGraphicFramePr>
+            <a:graphic xmlns:a="http://schemas.openxmlformats.org/drawingml/2006/main">
+              <a:graphicData uri="http://schemas.openxmlformats.org/drawingml/2006/picture">
+                <pic:pic xmlns:pic="http://schemas.openxmlformats.org/drawingml/2006/picture">
+                  <pic:nvPicPr>
+                    <pic:cNvPr id="1" name=""/>
+                    <pic:cNvPicPr/>
+                  </pic:nvPicPr>
+                  <pic:blipFill>
+                    <a:blip r:embed="rId13"/>
+                    <a:stretch>
+                      <a:fillRect/>
+                    </a:stretch>
+                  </pic:blipFill>
+                  <pic:spPr>
+                    <a:xfrm>
+                      <a:off x="0" y="0"/>
+                      <a:ext cx="5940425" cy="3234055"/>
+                    </a:xfrm>
+                    <a:prstGeom prst="rect">
+                      <a:avLst/>
+                    </a:prstGeom>
+                  </pic:spPr>
+                </pic:pic>
+              </a:graphicData>
+            </a:graphic>
+          </wp:inline>
+        </w:drawing>
       </w:r>
       <w:bookmarkStart w:id="0" w:name="_GoBack"/>
       <w:bookmarkEnd w:id="0"/>

</xml_diff>